<commit_message>
Archived info on study plan
</commit_message>
<xml_diff>
--- a/Study Plan/Study plan.docx
+++ b/Study Plan/Study plan.docx
@@ -85,7 +85,54 @@
       </w:pPr>
     </w:p>
     <w:p>
-      <w:r>
+      <w:pPr>
+        <w:rPr>
+          <w:lang w:val="en-US"/>
+        </w:rPr>
+      </w:pPr>
+      <w:r>
+        <w:rPr>
+          <w:lang w:val="en-US"/>
+        </w:rPr>
+        <w:t xml:space="preserve">Link: </w:t>
+      </w:r>
+      <w:hyperlink r:id="rId7" w:history="1">
+        <w:r>
+          <w:rPr>
+            <w:rStyle w:val="Collegamentoipertestuale"/>
+            <w:sz w:val="20"/>
+            <w:szCs w:val="20"/>
+            <w:lang w:val="en-US"/>
+          </w:rPr>
+          <w:t>https://docs.google.com/document/d/1KKeVbj_22G6qgHtxQXVQluMV1ZtUgJtLloeNB3uUe9s/edit</w:t>
+        </w:r>
+      </w:hyperlink>
+      <w:r>
+        <w:rPr>
+          <w:sz w:val="20"/>
+          <w:szCs w:val="20"/>
+          <w:lang w:val="en-US"/>
+        </w:rPr>
+        <w:t xml:space="preserve"> </w:t>
+      </w:r>
+    </w:p>
+    <w:p>
+      <w:pPr>
+        <w:rPr>
+          <w:lang w:val="en-US"/>
+        </w:rPr>
+      </w:pPr>
+    </w:p>
+    <w:p>
+      <w:pPr>
+        <w:rPr>
+          <w:lang w:val="en-US"/>
+        </w:rPr>
+      </w:pPr>
+      <w:r>
+        <w:rPr>
+          <w:lang w:val="en-US"/>
+        </w:rPr>
         <w:t>Table legend:</w:t>
       </w:r>
     </w:p>
@@ -199,7 +246,21 @@
         <w:rPr>
           <w:lang w:val="en-US"/>
         </w:rPr>
-        <w:t xml:space="preserve"> Any course from any Master Degree in the University of Padova. They should add up to 12 ETCS, typically 2 courses of 6 ETCS each, but you can do one of 12, two as 9+3. </w:t>
+        <w:t xml:space="preserve"> Any course from any </w:t>
+      </w:r>
+      <w:proofErr w:type="gramStart"/>
+      <w:r>
+        <w:rPr>
+          <w:lang w:val="en-US"/>
+        </w:rPr>
+        <w:t>Master Degree</w:t>
+      </w:r>
+      <w:proofErr w:type="gramEnd"/>
+      <w:r>
+        <w:rPr>
+          <w:lang w:val="en-US"/>
+        </w:rPr>
+        <w:t xml:space="preserve"> in the University of Padova. They should add up to 12 ETCS, typically 2 courses of 6 ETCS each, but you can do one of 12, two as 9+3. </w:t>
       </w:r>
       <w:r>
         <w:t>You can even do more (example: 6+9).</w:t>
@@ -246,7 +307,7 @@
         </w:rPr>
         <w:t xml:space="preserve">List of Degree Programs held in English: </w:t>
       </w:r>
-      <w:hyperlink r:id="rId7">
+      <w:hyperlink r:id="rId8">
         <w:r>
           <w:rPr>
             <w:color w:val="1155CC"/>
@@ -302,7 +363,21 @@
         <w:rPr>
           <w:lang w:val="en-US"/>
         </w:rPr>
-        <w:t xml:space="preserve">The total amount of credits of the Computer Science Master Degree is 120 ETCS, with courses you will do 78 of them. </w:t>
+        <w:t xml:space="preserve">The total amount of credits of the Computer Science </w:t>
+      </w:r>
+      <w:proofErr w:type="gramStart"/>
+      <w:r>
+        <w:rPr>
+          <w:lang w:val="en-US"/>
+        </w:rPr>
+        <w:t>Master Degree</w:t>
+      </w:r>
+      <w:proofErr w:type="gramEnd"/>
+      <w:r>
+        <w:rPr>
+          <w:lang w:val="en-US"/>
+        </w:rPr>
+        <w:t xml:space="preserve"> is 120 ETCS, with courses you will do 78 of them. </w:t>
       </w:r>
       <w:r>
         <w:t>The remaining credits are:</w:t>
@@ -325,7 +400,7 @@
         </w:rPr>
         <w:t xml:space="preserve">33 ETCS for the Master Thesis </w:t>
       </w:r>
-      <w:hyperlink r:id="rId8">
+      <w:hyperlink r:id="rId9">
         <w:r>
           <w:rPr>
             <w:color w:val="1155CC"/>
@@ -352,30 +427,14 @@
         </w:rPr>
         <w:t xml:space="preserve">6 ETCS in Other Training Activities. Moodle page with details: </w:t>
       </w:r>
-      <w:hyperlink r:id="rId9">
+      <w:hyperlink r:id="rId10">
         <w:r>
           <w:rPr>
             <w:color w:val="1155CC"/>
             <w:u w:val="single"/>
             <w:lang w:val="en-US"/>
           </w:rPr>
-          <w:t>https://stem.elear</w:t>
-        </w:r>
-        <w:r>
-          <w:rPr>
-            <w:color w:val="1155CC"/>
-            <w:u w:val="single"/>
-            <w:lang w:val="en-US"/>
-          </w:rPr>
-          <w:t>n</w:t>
-        </w:r>
-        <w:r>
-          <w:rPr>
-            <w:color w:val="1155CC"/>
-            <w:u w:val="single"/>
-            <w:lang w:val="en-US"/>
-          </w:rPr>
-          <w:t>ing.unipd.it/course/view.php?id=4297</w:t>
+          <w:t>https://stem.elearning.unipd.it/course/view.php?id=4297</w:t>
         </w:r>
       </w:hyperlink>
     </w:p>
@@ -409,7 +468,7 @@
         </w:rPr>
         <w:t xml:space="preserve">Register to the test: </w:t>
       </w:r>
-      <w:hyperlink r:id="rId10">
+      <w:hyperlink r:id="rId11">
         <w:r>
           <w:rPr>
             <w:color w:val="1155CC"/>
@@ -433,7 +492,7 @@
       <w:r>
         <w:t xml:space="preserve">Contact: </w:t>
       </w:r>
-      <w:hyperlink r:id="rId11">
+      <w:hyperlink r:id="rId12">
         <w:r>
           <w:rPr>
             <w:color w:val="1155CC"/>
@@ -593,16 +652,7 @@
                 <w:sz w:val="18"/>
                 <w:szCs w:val="18"/>
               </w:rPr>
-              <w:t>T</w:t>
-            </w:r>
-            <w:r>
-              <w:rPr>
-                <w:b/>
-                <w:i/>
-                <w:sz w:val="18"/>
-                <w:szCs w:val="18"/>
-              </w:rPr>
-              <w:t>ype</w:t>
+              <w:t>Type</w:t>
             </w:r>
           </w:p>
         </w:tc>
@@ -3239,6 +3289,29 @@
       </w:tblCellMar>
     </w:tblPr>
   </w:style>
+  <w:style w:type="character" w:styleId="Collegamentoipertestuale">
+    <w:name w:val="Hyperlink"/>
+    <w:basedOn w:val="Carpredefinitoparagrafo"/>
+    <w:uiPriority w:val="99"/>
+    <w:unhideWhenUsed/>
+    <w:rsid w:val="00CC1790"/>
+    <w:rPr>
+      <w:color w:val="0000FF" w:themeColor="hyperlink"/>
+      <w:u w:val="single"/>
+    </w:rPr>
+  </w:style>
+  <w:style w:type="character" w:styleId="Menzionenonrisolta">
+    <w:name w:val="Unresolved Mention"/>
+    <w:basedOn w:val="Carpredefinitoparagrafo"/>
+    <w:uiPriority w:val="99"/>
+    <w:semiHidden/>
+    <w:unhideWhenUsed/>
+    <w:rsid w:val="00CC1790"/>
+    <w:rPr>
+      <w:color w:val="605E5C"/>
+      <w:shd w:val="clear" w:color="auto" w:fill="E1DFDD"/>
+    </w:rPr>
+  </w:style>
 </w:styles>
 </file>
 

</xml_diff>